<commit_message>
Update 9/20/2023 12:44PM EST
Update as of 12:44PM EST on 9/20/2023.
</commit_message>
<xml_diff>
--- a/@CRIMINAL PREVENTION SECURITY SYSTEMS/&CRIMINAL MOTIVE PREVENTION/20230920 - Global United Defense, Inc. - Criminal Motive Prevention Security Systems - v1.0.1.1.docx
+++ b/@CRIMINAL PREVENTION SECURITY SYSTEMS/&CRIMINAL MOTIVE PREVENTION/20230920 - Global United Defense, Inc. - Criminal Motive Prevention Security Systems - v1.0.1.1.docx
@@ -209,7 +209,7 @@
           <w:sz w:val="28"/>
           <w:szCs w:val="28"/>
         </w:rPr>
-        <w:t>9/20/2023 8:45:07 AM</w:t>
+        <w:t>9/20/2023 12:36:17 PM</w:t>
       </w:r>
     </w:p>
     <w:p>
@@ -238,14 +238,7 @@
           <w:sz w:val="24"/>
         </w:rPr>
         <w:lastRenderedPageBreak/>
-        <w:t>CRIMINAL MOTIVE</w:t>
-      </w:r>
-      <w:r>
-        <w:rPr>
-          <w:b/>
-          <w:sz w:val="24"/>
-        </w:rPr>
-        <w:t xml:space="preserve"> </w:t>
+        <w:t xml:space="preserve">CRIMINAL MOTIVE </w:t>
       </w:r>
       <w:r>
         <w:rPr>
@@ -480,6 +473,7 @@
         </w:rPr>
         <w:t>NEVER BE ALLOWED</w:t>
       </w:r>
+      <w:proofErr w:type="gramStart"/>
       <w:r>
         <w:rPr>
           <w:rFonts w:ascii="Courier New" w:hAnsi="Courier New" w:cs="Courier New"/>
@@ -491,10 +485,14 @@
         <w:t>۞</w:t>
       </w:r>
       <w:r>
-        <w:t>,</w:t>
-      </w:r>
-      <w:r>
-        <w:t xml:space="preserve"> </w:t>
+        <w:t xml:space="preserve">, </w:t>
+      </w:r>
+      <w:r>
+        <w:t xml:space="preserve">  </w:t>
+      </w:r>
+      <w:proofErr w:type="gramEnd"/>
+      <w:r>
+        <w:t xml:space="preserve">                                                        </w:t>
       </w:r>
       <w:r>
         <w:rPr>
@@ -590,7 +588,7 @@
     </w:p>
     <w:p>
       <w:pPr>
-        <w:ind w:left="360"/>
+        <w:ind w:left="720"/>
         <w:jc w:val="both"/>
         <w:rPr>
           <w:b/>
@@ -598,9 +596,6 @@
         </w:rPr>
       </w:pPr>
       <w:r>
-        <w:tab/>
-      </w:r>
-      <w:r>
         <w:rPr>
           <w:u w:val="single"/>
         </w:rPr>
@@ -629,58 +624,180 @@
           <w:bCs/>
           <w:color w:val="FF0000"/>
         </w:rPr>
-        <w:t>MONETARY GAIN</w:t>
-      </w:r>
-      <w:r>
-        <w:rPr>
-          <w:b/>
-          <w:bCs/>
-        </w:rPr>
-        <w:t>;</w:t>
-      </w:r>
-    </w:p>
-    <w:p>
-      <w:pPr>
-        <w:ind w:left="360"/>
-        <w:jc w:val="both"/>
-        <w:rPr>
-          <w:b/>
-          <w:bCs/>
-        </w:rPr>
-      </w:pPr>
-      <w:r>
-        <w:tab/>
-      </w:r>
-      <w:r>
-        <w:rPr>
-          <w:u w:val="single"/>
-        </w:rPr>
-        <w:t>CRIMINAL MOTIVE PREVENTION SECURITY SYSTEM</w:t>
-      </w:r>
-      <w:r>
-        <w:rPr>
-          <w:u w:val="single"/>
-        </w:rPr>
-        <w:t>:</w:t>
-      </w:r>
-      <w:r>
-        <w:t xml:space="preserve"> </w:t>
-      </w:r>
-      <w:r>
-        <w:rPr>
-          <w:b/>
-          <w:bCs/>
-          <w:color w:val="FF0000"/>
-        </w:rPr>
-        <w:t xml:space="preserve">ANY </w:t>
-      </w:r>
-      <w:r>
-        <w:rPr>
-          <w:b/>
-          <w:bCs/>
-          <w:color w:val="FF0000"/>
-        </w:rPr>
-        <w:t>SEXUAL ADVANCE</w:t>
+        <w:t>CRIMINAL DEFAMATION OF CHARACTER</w:t>
+      </w:r>
+      <w:r>
+        <w:rPr>
+          <w:b/>
+          <w:bCs/>
+        </w:rPr>
+        <w:t xml:space="preserve"> </w:t>
+      </w:r>
+      <w:r>
+        <w:rPr>
+          <w:b/>
+          <w:bCs/>
+          <w:color w:val="0070C0"/>
+        </w:rPr>
+        <w:t>TO</w:t>
+      </w:r>
+      <w:r>
+        <w:rPr>
+          <w:b/>
+          <w:bCs/>
+        </w:rPr>
+        <w:t xml:space="preserve"> </w:t>
+      </w:r>
+      <w:r>
+        <w:rPr>
+          <w:b/>
+          <w:bCs/>
+          <w:color w:val="FF0000"/>
+        </w:rPr>
+        <w:t>“PROTECT</w:t>
+      </w:r>
+      <w:r>
+        <w:rPr>
+          <w:b/>
+          <w:bCs/>
+          <w:color w:val="FF0000"/>
+        </w:rPr>
+        <w:t>” THEMSELVES</w:t>
+      </w:r>
+      <w:r>
+        <w:rPr>
+          <w:b/>
+          <w:bCs/>
+        </w:rPr>
+        <w:t xml:space="preserve"> </w:t>
+      </w:r>
+      <w:r>
+        <w:rPr>
+          <w:b/>
+          <w:bCs/>
+          <w:color w:val="0070C0"/>
+        </w:rPr>
+        <w:t>TO</w:t>
+      </w:r>
+      <w:r>
+        <w:rPr>
+          <w:b/>
+          <w:bCs/>
+        </w:rPr>
+        <w:t xml:space="preserve"> </w:t>
+      </w:r>
+      <w:r>
+        <w:rPr>
+          <w:b/>
+          <w:bCs/>
+          <w:color w:val="7030A0"/>
+        </w:rPr>
+        <w:t>PREVENT</w:t>
+      </w:r>
+      <w:r>
+        <w:rPr>
+          <w:b/>
+          <w:bCs/>
+        </w:rPr>
+        <w:t xml:space="preserve"> </w:t>
+      </w:r>
+      <w:r>
+        <w:rPr>
+          <w:b/>
+          <w:bCs/>
+          <w:color w:val="FF0000"/>
+        </w:rPr>
+        <w:t>THE TRUTH</w:t>
+      </w:r>
+      <w:r>
+        <w:rPr>
+          <w:b/>
+          <w:bCs/>
+        </w:rPr>
+        <w:t xml:space="preserve"> </w:t>
+      </w:r>
+      <w:r>
+        <w:rPr>
+          <w:b/>
+          <w:bCs/>
+          <w:color w:val="0070C0"/>
+        </w:rPr>
+        <w:t>ABOUT</w:t>
+      </w:r>
+      <w:r>
+        <w:rPr>
+          <w:b/>
+          <w:bCs/>
+        </w:rPr>
+        <w:t xml:space="preserve"> </w:t>
+      </w:r>
+      <w:r>
+        <w:rPr>
+          <w:b/>
+          <w:bCs/>
+          <w:color w:val="FF0000"/>
+        </w:rPr>
+        <w:t>THEIR CRIMES</w:t>
+      </w:r>
+      <w:r>
+        <w:rPr>
+          <w:b/>
+          <w:bCs/>
+        </w:rPr>
+        <w:t xml:space="preserve"> </w:t>
+      </w:r>
+      <w:r>
+        <w:rPr>
+          <w:b/>
+          <w:bCs/>
+          <w:color w:val="0070C0"/>
+        </w:rPr>
+        <w:t>FROM</w:t>
+      </w:r>
+      <w:r>
+        <w:rPr>
+          <w:b/>
+          <w:bCs/>
+        </w:rPr>
+        <w:t xml:space="preserve"> </w:t>
+      </w:r>
+      <w:r>
+        <w:rPr>
+          <w:b/>
+          <w:bCs/>
+          <w:color w:val="7030A0"/>
+        </w:rPr>
+        <w:t>SURFACING</w:t>
+      </w:r>
+      <w:r>
+        <w:rPr>
+          <w:b/>
+          <w:bCs/>
+        </w:rPr>
+        <w:t xml:space="preserve"> </w:t>
+      </w:r>
+      <w:r>
+        <w:rPr>
+          <w:b/>
+          <w:bCs/>
+          <w:color w:val="0070C0"/>
+        </w:rPr>
+        <w:t>IN</w:t>
+      </w:r>
+      <w:r>
+        <w:rPr>
+          <w:b/>
+          <w:bCs/>
+        </w:rPr>
+        <w:t xml:space="preserve"> </w:t>
+      </w:r>
+      <w:r>
+        <w:rPr>
+          <w:b/>
+          <w:bCs/>
+          <w:color w:val="00B050"/>
+        </w:rPr>
+        <w:t>PUBLIC</w:t>
       </w:r>
       <w:r>
         <w:rPr>
@@ -728,7 +845,127 @@
           <w:bCs/>
           <w:color w:val="FF0000"/>
         </w:rPr>
-        <w:t>STEAL VALUABLE INTELLECTUAL PROPERTY</w:t>
+        <w:t>INJURY</w:t>
+      </w:r>
+      <w:r>
+        <w:rPr>
+          <w:b/>
+          <w:bCs/>
+        </w:rPr>
+        <w:t xml:space="preserve"> </w:t>
+      </w:r>
+      <w:r>
+        <w:rPr>
+          <w:b/>
+          <w:bCs/>
+          <w:color w:val="0070C0"/>
+        </w:rPr>
+        <w:t>TO</w:t>
+      </w:r>
+      <w:r>
+        <w:rPr>
+          <w:b/>
+          <w:bCs/>
+        </w:rPr>
+        <w:t xml:space="preserve"> </w:t>
+      </w:r>
+      <w:r>
+        <w:rPr>
+          <w:b/>
+          <w:bCs/>
+          <w:color w:val="7030A0"/>
+        </w:rPr>
+        <w:t>ATTEMPT</w:t>
+      </w:r>
+      <w:r>
+        <w:rPr>
+          <w:b/>
+          <w:bCs/>
+        </w:rPr>
+        <w:t xml:space="preserve"> </w:t>
+      </w:r>
+      <w:r>
+        <w:rPr>
+          <w:b/>
+          <w:bCs/>
+          <w:color w:val="0070C0"/>
+        </w:rPr>
+        <w:t>TO</w:t>
+      </w:r>
+      <w:r>
+        <w:rPr>
+          <w:b/>
+          <w:bCs/>
+        </w:rPr>
+        <w:t xml:space="preserve"> </w:t>
+      </w:r>
+      <w:r>
+        <w:rPr>
+          <w:b/>
+          <w:bCs/>
+          <w:color w:val="FF0000"/>
+        </w:rPr>
+        <w:t>“COMPROMISE” SECURITY SOFTWARE</w:t>
+      </w:r>
+      <w:r>
+        <w:rPr>
+          <w:b/>
+          <w:bCs/>
+        </w:rPr>
+        <w:t xml:space="preserve"> </w:t>
+      </w:r>
+      <w:r>
+        <w:rPr>
+          <w:b/>
+          <w:bCs/>
+          <w:color w:val="00B0F0"/>
+        </w:rPr>
+        <w:t>OR</w:t>
+      </w:r>
+      <w:r>
+        <w:rPr>
+          <w:b/>
+          <w:bCs/>
+        </w:rPr>
+        <w:t xml:space="preserve"> </w:t>
+      </w:r>
+      <w:r>
+        <w:rPr>
+          <w:b/>
+          <w:bCs/>
+          <w:color w:val="FF0000"/>
+        </w:rPr>
+        <w:t>“COMPROMISE” LEGAL DEFENSES</w:t>
+      </w:r>
+      <w:r>
+        <w:rPr>
+          <w:b/>
+          <w:bCs/>
+        </w:rPr>
+        <w:t xml:space="preserve"> </w:t>
+      </w:r>
+      <w:r>
+        <w:rPr>
+          <w:b/>
+          <w:bCs/>
+          <w:color w:val="0070C0"/>
+        </w:rPr>
+        <w:t>OF</w:t>
+      </w:r>
+      <w:r>
+        <w:rPr>
+          <w:b/>
+          <w:bCs/>
+        </w:rPr>
+        <w:t xml:space="preserve">  </w:t>
+      </w:r>
+      <w:r>
+        <w:rPr>
+          <w:b/>
+          <w:bCs/>
+          <w:color w:val="FF0000"/>
+        </w:rPr>
+        <w:t xml:space="preserve">                            THE PLAINTIFF</w:t>
       </w:r>
       <w:r>
         <w:rPr>
@@ -740,7 +977,7 @@
     </w:p>
     <w:p>
       <w:pPr>
-        <w:ind w:left="360"/>
+        <w:ind w:left="720"/>
         <w:jc w:val="both"/>
         <w:rPr>
           <w:b/>
@@ -748,8 +985,360 @@
         </w:rPr>
       </w:pPr>
       <w:r>
-        <w:tab/>
-      </w:r>
+        <w:rPr>
+          <w:u w:val="single"/>
+        </w:rPr>
+        <w:t>CRIMINAL MOTIVE PREVENTION SECURITY SYSTEM</w:t>
+      </w:r>
+      <w:r>
+        <w:rPr>
+          <w:u w:val="single"/>
+        </w:rPr>
+        <w:t>:</w:t>
+      </w:r>
+      <w:r>
+        <w:t xml:space="preserve"> </w:t>
+      </w:r>
+      <w:r>
+        <w:rPr>
+          <w:b/>
+          <w:bCs/>
+          <w:color w:val="FF0000"/>
+        </w:rPr>
+        <w:t xml:space="preserve">ANY </w:t>
+      </w:r>
+      <w:r>
+        <w:rPr>
+          <w:b/>
+          <w:bCs/>
+          <w:color w:val="FF0000"/>
+        </w:rPr>
+        <w:t>MONETARY GAIN</w:t>
+      </w:r>
+      <w:r>
+        <w:rPr>
+          <w:b/>
+          <w:bCs/>
+        </w:rPr>
+        <w:t xml:space="preserve"> </w:t>
+      </w:r>
+      <w:r>
+        <w:rPr>
+          <w:b/>
+          <w:bCs/>
+          <w:color w:val="0070C0"/>
+        </w:rPr>
+        <w:t>THROUGH</w:t>
+      </w:r>
+      <w:r>
+        <w:rPr>
+          <w:b/>
+          <w:bCs/>
+        </w:rPr>
+        <w:t xml:space="preserve"> </w:t>
+      </w:r>
+      <w:r>
+        <w:rPr>
+          <w:b/>
+          <w:bCs/>
+          <w:color w:val="FF0000"/>
+        </w:rPr>
+        <w:t xml:space="preserve">           </w:t>
+      </w:r>
+      <w:r>
+        <w:rPr>
+          <w:b/>
+          <w:bCs/>
+          <w:color w:val="FF0000"/>
+        </w:rPr>
+        <w:t xml:space="preserve">ANY </w:t>
+      </w:r>
+      <w:r>
+        <w:rPr>
+          <w:b/>
+          <w:bCs/>
+          <w:color w:val="FF0000"/>
+        </w:rPr>
+        <w:t>THEFT</w:t>
+      </w:r>
+      <w:r>
+        <w:rPr>
+          <w:b/>
+          <w:bCs/>
+        </w:rPr>
+        <w:t xml:space="preserve"> </w:t>
+      </w:r>
+      <w:r>
+        <w:rPr>
+          <w:b/>
+          <w:bCs/>
+          <w:color w:val="0070C0"/>
+        </w:rPr>
+        <w:t>OF</w:t>
+      </w:r>
+      <w:r>
+        <w:rPr>
+          <w:b/>
+          <w:bCs/>
+          <w:color w:val="FF0000"/>
+        </w:rPr>
+        <w:t xml:space="preserve"> </w:t>
+      </w:r>
+      <w:r>
+        <w:rPr>
+          <w:b/>
+          <w:bCs/>
+          <w:color w:val="FF0000"/>
+        </w:rPr>
+        <w:t>ANY</w:t>
+      </w:r>
+      <w:r>
+        <w:rPr>
+          <w:b/>
+          <w:bCs/>
+          <w:color w:val="FF0000"/>
+        </w:rPr>
+        <w:t xml:space="preserve"> </w:t>
+      </w:r>
+      <w:r>
+        <w:rPr>
+          <w:b/>
+          <w:bCs/>
+          <w:color w:val="FF0000"/>
+        </w:rPr>
+        <w:t xml:space="preserve">VALUABLE INTELLECTUAL </w:t>
+      </w:r>
+      <w:r>
+        <w:rPr>
+          <w:b/>
+          <w:bCs/>
+          <w:color w:val="FF0000"/>
+        </w:rPr>
+        <w:t>PROPERT</w:t>
+      </w:r>
+      <w:r>
+        <w:rPr>
+          <w:b/>
+          <w:bCs/>
+          <w:color w:val="FF0000"/>
+        </w:rPr>
+        <w:t>Y</w:t>
+      </w:r>
+      <w:r>
+        <w:rPr>
+          <w:b/>
+          <w:bCs/>
+        </w:rPr>
+        <w:t xml:space="preserve"> </w:t>
+      </w:r>
+      <w:r>
+        <w:rPr>
+          <w:b/>
+          <w:bCs/>
+          <w:color w:val="00B0F0"/>
+        </w:rPr>
+        <w:t>AND</w:t>
+      </w:r>
+      <w:r>
+        <w:rPr>
+          <w:b/>
+          <w:bCs/>
+        </w:rPr>
+        <w:t xml:space="preserve"> </w:t>
+      </w:r>
+      <w:r>
+        <w:rPr>
+          <w:b/>
+          <w:bCs/>
+          <w:color w:val="7030A0"/>
+        </w:rPr>
+        <w:t>MAKE</w:t>
+      </w:r>
+      <w:r>
+        <w:rPr>
+          <w:b/>
+          <w:bCs/>
+        </w:rPr>
+        <w:t xml:space="preserve"> </w:t>
+      </w:r>
+      <w:r>
+        <w:rPr>
+          <w:b/>
+          <w:bCs/>
+          <w:color w:val="FF0000"/>
+        </w:rPr>
+        <w:t>THE THINGS</w:t>
+      </w:r>
+      <w:r>
+        <w:rPr>
+          <w:b/>
+          <w:bCs/>
+        </w:rPr>
+        <w:t xml:space="preserve"> </w:t>
+      </w:r>
+      <w:r>
+        <w:rPr>
+          <w:b/>
+          <w:bCs/>
+          <w:color w:val="0070C0"/>
+        </w:rPr>
+        <w:t>WITHOUT</w:t>
+      </w:r>
+      <w:r>
+        <w:rPr>
+          <w:b/>
+          <w:bCs/>
+        </w:rPr>
+        <w:t xml:space="preserve"> </w:t>
+      </w:r>
+      <w:r>
+        <w:rPr>
+          <w:b/>
+          <w:bCs/>
+          <w:color w:val="7030A0"/>
+        </w:rPr>
+        <w:t>PAYING</w:t>
+      </w:r>
+      <w:r>
+        <w:rPr>
+          <w:b/>
+          <w:bCs/>
+        </w:rPr>
+        <w:t xml:space="preserve"> </w:t>
+      </w:r>
+      <w:r>
+        <w:rPr>
+          <w:b/>
+          <w:bCs/>
+          <w:color w:val="FF0000"/>
+        </w:rPr>
+        <w:t>THE INVENTOR</w:t>
+      </w:r>
+      <w:r>
+        <w:rPr>
+          <w:b/>
+          <w:bCs/>
+        </w:rPr>
+        <w:t>;</w:t>
+      </w:r>
+    </w:p>
+    <w:p>
+      <w:pPr>
+        <w:ind w:left="720"/>
+        <w:jc w:val="both"/>
+        <w:rPr>
+          <w:b/>
+          <w:bCs/>
+        </w:rPr>
+      </w:pPr>
+      <w:r>
+        <w:rPr>
+          <w:u w:val="single"/>
+        </w:rPr>
+        <w:t>CRIMINAL MOTIVE PREVENTION SECURITY SYSTEM</w:t>
+      </w:r>
+      <w:r>
+        <w:rPr>
+          <w:u w:val="single"/>
+        </w:rPr>
+        <w:t>:</w:t>
+      </w:r>
+      <w:r>
+        <w:t xml:space="preserve"> </w:t>
+      </w:r>
+      <w:r>
+        <w:rPr>
+          <w:b/>
+          <w:bCs/>
+          <w:color w:val="FF0000"/>
+        </w:rPr>
+        <w:t xml:space="preserve">ANY </w:t>
+      </w:r>
+      <w:r>
+        <w:rPr>
+          <w:b/>
+          <w:bCs/>
+          <w:color w:val="FF0000"/>
+        </w:rPr>
+        <w:t>SEXUAL ADVANCE</w:t>
+      </w:r>
+      <w:r>
+        <w:rPr>
+          <w:b/>
+          <w:bCs/>
+        </w:rPr>
+        <w:t xml:space="preserve"> </w:t>
+      </w:r>
+      <w:r>
+        <w:rPr>
+          <w:b/>
+          <w:bCs/>
+          <w:color w:val="0070C0"/>
+        </w:rPr>
+        <w:t>TO</w:t>
+      </w:r>
+      <w:r>
+        <w:rPr>
+          <w:b/>
+          <w:bCs/>
+        </w:rPr>
+        <w:t xml:space="preserve"> </w:t>
+      </w:r>
+      <w:r>
+        <w:rPr>
+          <w:b/>
+          <w:bCs/>
+          <w:color w:val="7030A0"/>
+        </w:rPr>
+        <w:t>ATTEMPT</w:t>
+      </w:r>
+      <w:r>
+        <w:rPr>
+          <w:b/>
+          <w:bCs/>
+        </w:rPr>
+        <w:t xml:space="preserve"> </w:t>
+      </w:r>
+      <w:r>
+        <w:rPr>
+          <w:b/>
+          <w:bCs/>
+          <w:color w:val="0070C0"/>
+        </w:rPr>
+        <w:t>TO</w:t>
+      </w:r>
+      <w:r>
+        <w:rPr>
+          <w:b/>
+          <w:bCs/>
+        </w:rPr>
+        <w:t xml:space="preserve"> </w:t>
+      </w:r>
+      <w:r>
+        <w:rPr>
+          <w:b/>
+          <w:bCs/>
+          <w:color w:val="FF0000"/>
+        </w:rPr>
+        <w:t>“COMPROMISE” SECURITY SOFTWARE</w:t>
+      </w:r>
+      <w:r>
+        <w:rPr>
+          <w:b/>
+          <w:bCs/>
+        </w:rPr>
+        <w:t>;</w:t>
+      </w:r>
+    </w:p>
+    <w:p>
+      <w:pPr>
+        <w:ind w:left="360" w:firstLine="360"/>
+        <w:jc w:val="both"/>
+        <w:rPr>
+          <w:b/>
+          <w:bCs/>
+        </w:rPr>
+      </w:pPr>
       <w:r>
         <w:rPr>
           <w:u w:val="single"/>

</xml_diff>